<commit_message>
change mind, its BnB
</commit_message>
<xml_diff>
--- a/testFiles/PEA_1.docx
+++ b/testFiles/PEA_1.docx
@@ -79,7 +79,25 @@
           <w:sz w:val="36"/>
           <w:szCs w:val="36"/>
         </w:rPr>
-        <w:t>18/10/0222</w:t>
+        <w:t>18/10/</w:t>
+      </w:r>
+      <w:r>
+        <w:rPr>
+          <w:rFonts w:ascii="1942 report" w:hAnsi="1942 report"/>
+          <w:color w:val="FF0000"/>
+          <w:sz w:val="36"/>
+          <w:szCs w:val="36"/>
+        </w:rPr>
+        <w:t>20</w:t>
+      </w:r>
+      <w:r>
+        <w:rPr>
+          <w:rFonts w:ascii="1942 report" w:hAnsi="1942 report"/>
+          <w:color w:val="FF0000"/>
+          <w:sz w:val="36"/>
+          <w:szCs w:val="36"/>
+        </w:rPr>
+        <w:t>22</w:t>
       </w:r>
     </w:p>
     <w:p>
@@ -152,8 +170,8 @@
         <w:tblLook w:val="04A0" w:firstRow="1" w:lastRow="0" w:firstColumn="1" w:lastColumn="0" w:noHBand="0" w:noVBand="1"/>
       </w:tblPr>
       <w:tblGrid>
-        <w:gridCol w:w="7460"/>
-        <w:gridCol w:w="1602"/>
+        <w:gridCol w:w="7646"/>
+        <w:gridCol w:w="1642"/>
       </w:tblGrid>
       <w:tr>
         <w:trPr>
@@ -1352,13 +1370,7 @@
         <w:rPr>
           <w:rFonts w:cstheme="minorHAnsi"/>
         </w:rPr>
-        <w:t xml:space="preserve"> </w:t>
-      </w:r>
-      <w:r>
-        <w:rPr>
-          <w:rFonts w:cstheme="minorHAnsi"/>
-        </w:rPr>
-        <w:t>dopuszczalnych</w:t>
+        <w:t xml:space="preserve"> dopuszczalnych</w:t>
       </w:r>
       <w:r>
         <w:rPr>

</xml_diff>